<commit_message>
add final version of essay
</commit_message>
<xml_diff>
--- a/Industria4.0_Daniel_Caicedo_Jaramillo.docx
+++ b/Industria4.0_Daniel_Caicedo_Jaramillo.docx
@@ -78,32 +78,6 @@
     </w:p>
     <w:p>
       <w:pPr>
-        <w:jc w:val="center"/>
-        <w:rPr>
-          <w:sz w:val="24"/>
-          <w:szCs w:val="24"/>
-        </w:rPr>
-      </w:pPr>
-      <w:r>
-        <w:rPr>
-          <w:sz w:val="24"/>
-          <w:szCs w:val="24"/>
-        </w:rPr>
-        <w:t>Programación orientada a objetos</w:t>
-      </w:r>
-    </w:p>
-    <w:p>
-      <w:pPr>
-        <w:jc w:val="center"/>
-        <w:rPr>
-          <w:sz w:val="24"/>
-          <w:szCs w:val="24"/>
-        </w:rPr>
-      </w:pPr>
-    </w:p>
-    <w:p>
-      <w:pPr>
-        <w:jc w:val="center"/>
         <w:rPr>
           <w:sz w:val="28"/>
           <w:szCs w:val="28"/>
@@ -114,41 +88,154 @@
       <w:pPr>
         <w:jc w:val="center"/>
         <w:rPr>
+          <w:sz w:val="32"/>
+          <w:szCs w:val="32"/>
+        </w:rPr>
+      </w:pPr>
+    </w:p>
+    <w:p>
+      <w:pPr>
+        <w:jc w:val="center"/>
+        <w:rPr>
+          <w:sz w:val="32"/>
+          <w:szCs w:val="32"/>
+        </w:rPr>
+      </w:pPr>
+      <w:r>
+        <w:rPr>
+          <w:sz w:val="32"/>
+          <w:szCs w:val="32"/>
+        </w:rPr>
+        <w:t>Digitalización</w:t>
+      </w:r>
+      <w:r>
+        <w:rPr>
+          <w:sz w:val="32"/>
+          <w:szCs w:val="32"/>
+        </w:rPr>
+        <w:t xml:space="preserve"> e</w:t>
+      </w:r>
+      <w:r>
+        <w:rPr>
+          <w:sz w:val="32"/>
+          <w:szCs w:val="32"/>
+        </w:rPr>
+        <w:t xml:space="preserve"> industria </w:t>
+      </w:r>
+      <w:r>
+        <w:rPr>
+          <w:sz w:val="32"/>
+          <w:szCs w:val="32"/>
+        </w:rPr>
+        <w:t>4.0:</w:t>
+      </w:r>
+    </w:p>
+    <w:p>
+      <w:pPr>
+        <w:jc w:val="center"/>
+        <w:rPr>
+          <w:sz w:val="32"/>
+          <w:szCs w:val="32"/>
+        </w:rPr>
+      </w:pPr>
+      <w:r>
+        <w:rPr>
+          <w:sz w:val="32"/>
+          <w:szCs w:val="32"/>
+        </w:rPr>
+        <w:t>Un desafío que debemos afrontar</w:t>
+      </w:r>
+    </w:p>
+    <w:p>
+      <w:pPr>
+        <w:jc w:val="center"/>
+        <w:rPr>
+          <w:sz w:val="32"/>
+          <w:szCs w:val="32"/>
+        </w:rPr>
+      </w:pPr>
+    </w:p>
+    <w:p>
+      <w:pPr>
+        <w:jc w:val="center"/>
+        <w:rPr>
+          <w:sz w:val="24"/>
+          <w:szCs w:val="24"/>
+        </w:rPr>
+      </w:pPr>
+    </w:p>
+    <w:p>
+      <w:pPr>
+        <w:rPr>
+          <w:sz w:val="24"/>
+          <w:szCs w:val="24"/>
+        </w:rPr>
+      </w:pPr>
+    </w:p>
+    <w:p>
+      <w:pPr>
+        <w:jc w:val="center"/>
+        <w:rPr>
+          <w:sz w:val="24"/>
+          <w:szCs w:val="24"/>
+        </w:rPr>
+      </w:pPr>
+    </w:p>
+    <w:p>
+      <w:pPr>
+        <w:jc w:val="center"/>
+        <w:rPr>
+          <w:sz w:val="24"/>
+          <w:szCs w:val="24"/>
+        </w:rPr>
+      </w:pPr>
+    </w:p>
+    <w:p>
+      <w:pPr>
+        <w:rPr>
           <w:sz w:val="28"/>
           <w:szCs w:val="28"/>
         </w:rPr>
       </w:pPr>
-      <w:r>
+    </w:p>
+    <w:p>
+      <w:pPr>
+        <w:jc w:val="center"/>
         <w:rPr>
           <w:sz w:val="28"/>
           <w:szCs w:val="28"/>
         </w:rPr>
-        <w:t>Digitalización e Industria 4.0 en Colombia</w:t>
+      </w:pPr>
+      <w:r>
+        <w:rPr>
+          <w:sz w:val="28"/>
+          <w:szCs w:val="28"/>
+        </w:rPr>
+        <w:t>Alumno:</w:t>
       </w:r>
     </w:p>
     <w:p>
       <w:pPr>
         <w:jc w:val="center"/>
         <w:rPr>
-          <w:sz w:val="24"/>
-          <w:szCs w:val="24"/>
-        </w:rPr>
-      </w:pPr>
-    </w:p>
-    <w:p>
-      <w:pPr>
-        <w:rPr>
-          <w:sz w:val="24"/>
-          <w:szCs w:val="24"/>
-        </w:rPr>
-      </w:pPr>
+          <w:sz w:val="28"/>
+          <w:szCs w:val="28"/>
+        </w:rPr>
+      </w:pPr>
+      <w:r>
+        <w:rPr>
+          <w:sz w:val="28"/>
+          <w:szCs w:val="28"/>
+        </w:rPr>
+        <w:t>Daniel Caicedo Jaramillo</w:t>
+      </w:r>
     </w:p>
     <w:p>
       <w:pPr>
         <w:jc w:val="center"/>
         <w:rPr>
-          <w:sz w:val="24"/>
-          <w:szCs w:val="24"/>
+          <w:sz w:val="28"/>
+          <w:szCs w:val="28"/>
         </w:rPr>
       </w:pPr>
     </w:p>
@@ -156,17 +243,39 @@
       <w:pPr>
         <w:jc w:val="center"/>
         <w:rPr>
-          <w:sz w:val="24"/>
-          <w:szCs w:val="24"/>
-        </w:rPr>
-      </w:pPr>
+          <w:sz w:val="28"/>
+          <w:szCs w:val="28"/>
+        </w:rPr>
+      </w:pPr>
+      <w:r>
+        <w:rPr>
+          <w:sz w:val="28"/>
+          <w:szCs w:val="28"/>
+        </w:rPr>
+        <w:t>Profesor:</w:t>
+      </w:r>
     </w:p>
     <w:p>
       <w:pPr>
         <w:jc w:val="center"/>
         <w:rPr>
-          <w:sz w:val="24"/>
-          <w:szCs w:val="24"/>
+          <w:sz w:val="28"/>
+          <w:szCs w:val="28"/>
+        </w:rPr>
+      </w:pPr>
+      <w:r>
+        <w:rPr>
+          <w:sz w:val="28"/>
+          <w:szCs w:val="28"/>
+        </w:rPr>
+        <w:t>Luisa Rincón</w:t>
+      </w:r>
+    </w:p>
+    <w:p>
+      <w:pPr>
+        <w:rPr>
+          <w:sz w:val="28"/>
+          <w:szCs w:val="28"/>
         </w:rPr>
       </w:pPr>
     </w:p>
@@ -174,6 +283,28 @@
       <w:pPr>
         <w:jc w:val="center"/>
         <w:rPr>
+          <w:sz w:val="28"/>
+          <w:szCs w:val="28"/>
+        </w:rPr>
+      </w:pPr>
+      <w:r>
+        <w:rPr>
+          <w:sz w:val="28"/>
+          <w:szCs w:val="28"/>
+        </w:rPr>
+        <w:t xml:space="preserve">Asignatura: </w:t>
+      </w:r>
+      <w:r>
+        <w:rPr>
+          <w:sz w:val="28"/>
+          <w:szCs w:val="28"/>
+        </w:rPr>
+        <w:t>Programación orientada a objetos</w:t>
+      </w:r>
+    </w:p>
+    <w:p>
+      <w:pPr>
+        <w:rPr>
           <w:sz w:val="24"/>
           <w:szCs w:val="24"/>
         </w:rPr>
@@ -187,120 +318,10 @@
           <w:szCs w:val="24"/>
         </w:rPr>
       </w:pPr>
-      <w:r>
-        <w:rPr>
-          <w:sz w:val="24"/>
-          <w:szCs w:val="24"/>
-        </w:rPr>
-        <w:t>Presentado a:</w:t>
-      </w:r>
-    </w:p>
-    <w:p>
-      <w:pPr>
-        <w:jc w:val="center"/>
-        <w:rPr>
-          <w:sz w:val="24"/>
-          <w:szCs w:val="24"/>
-        </w:rPr>
-      </w:pPr>
-      <w:r>
-        <w:rPr>
-          <w:sz w:val="24"/>
-          <w:szCs w:val="24"/>
-        </w:rPr>
-        <w:t>Luisa Rincón</w:t>
-      </w:r>
-    </w:p>
-    <w:p>
-      <w:pPr>
-        <w:jc w:val="center"/>
-        <w:rPr>
-          <w:sz w:val="24"/>
-          <w:szCs w:val="24"/>
-        </w:rPr>
-      </w:pPr>
-    </w:p>
-    <w:p>
-      <w:pPr>
-        <w:jc w:val="center"/>
-        <w:rPr>
-          <w:sz w:val="24"/>
-          <w:szCs w:val="24"/>
-        </w:rPr>
-      </w:pPr>
-    </w:p>
-    <w:p>
-      <w:pPr>
-        <w:jc w:val="center"/>
-        <w:rPr>
-          <w:sz w:val="24"/>
-          <w:szCs w:val="24"/>
-        </w:rPr>
-      </w:pPr>
-    </w:p>
-    <w:p>
-      <w:pPr>
-        <w:jc w:val="center"/>
-        <w:rPr>
-          <w:sz w:val="24"/>
-          <w:szCs w:val="24"/>
-        </w:rPr>
-      </w:pPr>
-      <w:r>
-        <w:rPr>
-          <w:sz w:val="24"/>
-          <w:szCs w:val="24"/>
-        </w:rPr>
-        <w:t>Presentado por:</w:t>
-      </w:r>
-    </w:p>
-    <w:p>
-      <w:pPr>
-        <w:jc w:val="center"/>
-        <w:rPr>
-          <w:sz w:val="24"/>
-          <w:szCs w:val="24"/>
-        </w:rPr>
-      </w:pPr>
-      <w:r>
-        <w:rPr>
-          <w:sz w:val="24"/>
-          <w:szCs w:val="24"/>
-        </w:rPr>
-        <w:t>Daniel Caicedo Jaramillo</w:t>
-      </w:r>
-    </w:p>
-    <w:p>
-      <w:pPr>
-        <w:jc w:val="center"/>
-        <w:rPr>
-          <w:sz w:val="24"/>
-          <w:szCs w:val="24"/>
-        </w:rPr>
-      </w:pPr>
-    </w:p>
-    <w:p>
-      <w:pPr>
-        <w:jc w:val="center"/>
-        <w:rPr>
-          <w:sz w:val="24"/>
-          <w:szCs w:val="24"/>
-        </w:rPr>
-      </w:pPr>
-    </w:p>
-    <w:p>
-      <w:pPr>
-        <w:jc w:val="center"/>
-        <w:rPr>
-          <w:sz w:val="24"/>
-          <w:szCs w:val="24"/>
-        </w:rPr>
-      </w:pPr>
     </w:p>
     <w:p>
       <w:pPr>
         <w:spacing w:line="480" w:lineRule="auto"/>
-        <w:ind w:firstLine="708"/>
         <w:rPr>
           <w:rFonts w:ascii="Arial" w:hAnsi="Arial" w:cs="Arial"/>
           <w:sz w:val="24"/>
@@ -322,7 +343,23 @@
           <w:sz w:val="24"/>
           <w:szCs w:val="24"/>
         </w:rPr>
-        <w:t xml:space="preserve">; en el siglo dieciocho, con la maquina de vapor; en el diecinueve, con las nuevas fuentes de energía y los nuevos sistemas de transporte; a la mitad del siglo veinte con la aparición de las tecnologías de </w:t>
+        <w:t xml:space="preserve">; en el siglo dieciocho, con la </w:t>
+      </w:r>
+      <w:r>
+        <w:rPr>
+          <w:rFonts w:ascii="Arial" w:hAnsi="Arial" w:cs="Arial"/>
+          <w:sz w:val="24"/>
+          <w:szCs w:val="24"/>
+        </w:rPr>
+        <w:t>máquina</w:t>
+      </w:r>
+      <w:r>
+        <w:rPr>
+          <w:rFonts w:ascii="Arial" w:hAnsi="Arial" w:cs="Arial"/>
+          <w:sz w:val="24"/>
+          <w:szCs w:val="24"/>
+        </w:rPr>
+        <w:t xml:space="preserve"> de vapor; en el diecinueve, con las nuevas fuentes de energía y los nuevos sistemas de transporte; a la mitad del siglo veinte con la aparición de las tecnologías de </w:t>
       </w:r>
       <w:r>
         <w:rPr>
@@ -452,19 +489,7 @@
         <w:rPr>
           <w:rFonts w:ascii="Arial" w:hAnsi="Arial" w:cs="Arial"/>
         </w:rPr>
-        <w:t>(</w:t>
-      </w:r>
-      <w:r>
-        <w:rPr>
-          <w:rFonts w:ascii="Arial" w:hAnsi="Arial" w:cs="Arial"/>
-        </w:rPr>
-        <w:t>José Luis del Val Román</w:t>
-      </w:r>
-      <w:r>
-        <w:rPr>
-          <w:rFonts w:ascii="Arial" w:hAnsi="Arial" w:cs="Arial"/>
-        </w:rPr>
-        <w:t xml:space="preserve">, p. </w:t>
+        <w:t xml:space="preserve">(José Luis del Val Román, p. </w:t>
       </w:r>
       <w:r>
         <w:rPr>
@@ -602,7 +627,33 @@
           <w:szCs w:val="24"/>
         </w:rPr>
         <w:lastRenderedPageBreak/>
-        <w:t>Una pregunta que podría formularse el lector es ¿Por qué ahora? En su tiempo el descubrimiento o la invención fueron el motor de cambio, en nuestro caso no es nada diferente. La capacidad de procesamiento y los costos para obtenerla han disminuido considerablemente en comparación a hace unos años. A su vez han aparecido herramientas fáciles e intuitivas que le permiten a cualquier dispuesto a aprender a sumergirse en este nuevo mundo y obtener sus beneficios.</w:t>
+        <w:t>Una pregunta que podría formularse el lector es ¿Por qué ahora?</w:t>
+      </w:r>
+      <w:r>
+        <w:rPr>
+          <w:rFonts w:ascii="Arial" w:hAnsi="Arial" w:cs="Arial"/>
+          <w:sz w:val="24"/>
+          <w:szCs w:val="24"/>
+        </w:rPr>
+        <w:t xml:space="preserve"> </w:t>
+      </w:r>
+    </w:p>
+    <w:p>
+      <w:pPr>
+        <w:spacing w:line="480" w:lineRule="auto"/>
+        <w:rPr>
+          <w:rFonts w:ascii="Arial" w:hAnsi="Arial" w:cs="Arial"/>
+          <w:sz w:val="24"/>
+          <w:szCs w:val="24"/>
+        </w:rPr>
+      </w:pPr>
+      <w:r>
+        <w:rPr>
+          <w:rFonts w:ascii="Arial" w:hAnsi="Arial" w:cs="Arial"/>
+          <w:sz w:val="24"/>
+          <w:szCs w:val="24"/>
+        </w:rPr>
+        <w:t>En su tiempo el descubrimiento o la invención fueron el motor de cambio, en nuestro caso no es nada diferente. La capacidad de procesamiento y los costos para obtenerla han disminuido considerablemente en comparación a hace unos años. A su vez han aparecido herramientas fáciles e intuitivas que le permiten a cualquier dispuesto a aprender a sumergirse en este nuevo mundo y obtener sus beneficios.</w:t>
       </w:r>
     </w:p>
     <w:p>
@@ -629,7 +680,23 @@
           <w:sz w:val="24"/>
           <w:szCs w:val="24"/>
         </w:rPr>
-        <w:t xml:space="preserve"> Veamos por ejemplo lo que Román dice sobre el análisis de datos (big data): </w:t>
+        <w:t xml:space="preserve"> Veamos por ejemplo lo que Román dice sobre </w:t>
+      </w:r>
+      <w:r>
+        <w:rPr>
+          <w:rFonts w:ascii="Arial" w:hAnsi="Arial" w:cs="Arial"/>
+          <w:sz w:val="24"/>
+          <w:szCs w:val="24"/>
+        </w:rPr>
+        <w:t xml:space="preserve">una de estas nuevas herramientas, el </w:t>
+      </w:r>
+      <w:r>
+        <w:rPr>
+          <w:rFonts w:ascii="Arial" w:hAnsi="Arial" w:cs="Arial"/>
+          <w:sz w:val="24"/>
+          <w:szCs w:val="24"/>
+        </w:rPr>
+        <w:t xml:space="preserve">análisis de datos (big data): </w:t>
       </w:r>
     </w:p>
     <w:p>
@@ -730,7 +797,16 @@
           <w:sz w:val="24"/>
           <w:szCs w:val="24"/>
         </w:rPr>
-        <w:t>el dueño de una tienda, si este registra las ventas</w:t>
+        <w:t xml:space="preserve">el </w:t>
+      </w:r>
+      <w:r>
+        <w:rPr>
+          <w:rFonts w:ascii="Arial" w:hAnsi="Arial" w:cs="Arial"/>
+          <w:sz w:val="24"/>
+          <w:szCs w:val="24"/>
+        </w:rPr>
+        <w:lastRenderedPageBreak/>
+        <w:t>dueño de una tienda, si este registra las ventas</w:t>
       </w:r>
       <w:r>
         <w:rPr>
@@ -746,16 +822,7 @@
           <w:sz w:val="24"/>
           <w:szCs w:val="24"/>
         </w:rPr>
-        <w:t xml:space="preserve"> de </w:t>
-      </w:r>
-      <w:r>
-        <w:rPr>
-          <w:rFonts w:ascii="Arial" w:hAnsi="Arial" w:cs="Arial"/>
-          <w:sz w:val="24"/>
-          <w:szCs w:val="24"/>
-        </w:rPr>
-        <w:lastRenderedPageBreak/>
-        <w:t>manera digital, podría usar esos datos recolectados para tomar decisiones</w:t>
+        <w:t xml:space="preserve"> de manera digital, podría usar esos datos recolectados para tomar decisiones</w:t>
       </w:r>
       <w:r>
         <w:rPr>
@@ -843,7 +910,23 @@
           <w:sz w:val="24"/>
           <w:szCs w:val="24"/>
         </w:rPr>
-        <w:t xml:space="preserve"> podría vender sus productos en su propia pagina web, incrementando el alcance que tiene su negocio considerablemente. </w:t>
+        <w:t xml:space="preserve"> podría vender sus productos en su propia </w:t>
+      </w:r>
+      <w:r>
+        <w:rPr>
+          <w:rFonts w:ascii="Arial" w:hAnsi="Arial" w:cs="Arial"/>
+          <w:sz w:val="24"/>
+          <w:szCs w:val="24"/>
+        </w:rPr>
+        <w:t>página</w:t>
+      </w:r>
+      <w:r>
+        <w:rPr>
+          <w:rFonts w:ascii="Arial" w:hAnsi="Arial" w:cs="Arial"/>
+          <w:sz w:val="24"/>
+          <w:szCs w:val="24"/>
+        </w:rPr>
+        <w:t xml:space="preserve"> web, incrementando el alcance que tiene su negocio considerablemente. </w:t>
       </w:r>
     </w:p>
     <w:p>
@@ -1044,7 +1127,16 @@
           <w:sz w:val="24"/>
           <w:szCs w:val="24"/>
         </w:rPr>
-        <w:t xml:space="preserve">. En los casos anteriormente presentados se usó la big data como principal ejemplo, </w:t>
+        <w:t xml:space="preserve">. En los casos anteriormente presentados se </w:t>
+      </w:r>
+      <w:r>
+        <w:rPr>
+          <w:rFonts w:ascii="Arial" w:hAnsi="Arial" w:cs="Arial"/>
+          <w:sz w:val="24"/>
+          <w:szCs w:val="24"/>
+        </w:rPr>
+        <w:lastRenderedPageBreak/>
+        <w:t xml:space="preserve">usó la big data como principal ejemplo, </w:t>
       </w:r>
       <w:r>
         <w:rPr>
@@ -1060,16 +1152,31 @@
           <w:sz w:val="24"/>
           <w:szCs w:val="24"/>
         </w:rPr>
-        <w:t xml:space="preserve">embargo, existen muchas más </w:t>
-      </w:r>
-      <w:r>
-        <w:rPr>
-          <w:rFonts w:ascii="Arial" w:hAnsi="Arial" w:cs="Arial"/>
-          <w:sz w:val="24"/>
-          <w:szCs w:val="24"/>
-        </w:rPr>
-        <w:lastRenderedPageBreak/>
-        <w:t>tecnologías aparte de esta: Comunicaciones móviles, Cloud computing, impresión 3D, etc.</w:t>
+        <w:t xml:space="preserve">embargo, existen </w:t>
+      </w:r>
+      <w:r>
+        <w:rPr>
+          <w:rFonts w:ascii="Arial" w:hAnsi="Arial" w:cs="Arial"/>
+          <w:sz w:val="24"/>
+          <w:szCs w:val="24"/>
+        </w:rPr>
+        <w:t>muchas más tecnologías</w:t>
+      </w:r>
+      <w:r>
+        <w:rPr>
+          <w:rFonts w:ascii="Arial" w:hAnsi="Arial" w:cs="Arial"/>
+          <w:sz w:val="24"/>
+          <w:szCs w:val="24"/>
+        </w:rPr>
+        <w:t>, como los son</w:t>
+      </w:r>
+      <w:r>
+        <w:rPr>
+          <w:rFonts w:ascii="Arial" w:hAnsi="Arial" w:cs="Arial"/>
+          <w:sz w:val="24"/>
+          <w:szCs w:val="24"/>
+        </w:rPr>
+        <w:t>: Comunicaciones móviles, Cloud computing, impresión 3D, etc.</w:t>
       </w:r>
       <w:r>
         <w:rPr>
@@ -1104,53 +1211,74 @@
           <w:sz w:val="24"/>
           <w:szCs w:val="24"/>
         </w:rPr>
-        <w:t>quiero dejar en claro que considero la transición a lo digital inevitable. El reto que se plantea debe ser afrontado, o de otra manera no sé podrá competir con aquellos que si estén dispuestos a tomarlo.</w:t>
-      </w:r>
-      <w:r>
-        <w:rPr>
-          <w:rFonts w:ascii="Arial" w:hAnsi="Arial" w:cs="Arial"/>
-          <w:sz w:val="24"/>
-          <w:szCs w:val="24"/>
-        </w:rPr>
-        <w:t xml:space="preserve"> Debemos considerar varias de estas tecnologías </w:t>
-      </w:r>
-      <w:r>
-        <w:rPr>
-          <w:rFonts w:ascii="Arial" w:hAnsi="Arial" w:cs="Arial"/>
-          <w:sz w:val="24"/>
-          <w:szCs w:val="24"/>
-        </w:rPr>
-        <w:t xml:space="preserve">y </w:t>
-      </w:r>
-      <w:r>
-        <w:rPr>
-          <w:rFonts w:ascii="Arial" w:hAnsi="Arial" w:cs="Arial"/>
-          <w:sz w:val="24"/>
-          <w:szCs w:val="24"/>
-        </w:rPr>
-        <w:t>apropiarnos</w:t>
-      </w:r>
-      <w:r>
-        <w:rPr>
-          <w:rFonts w:ascii="Arial" w:hAnsi="Arial" w:cs="Arial"/>
-          <w:sz w:val="24"/>
-          <w:szCs w:val="24"/>
-        </w:rPr>
-        <w:t xml:space="preserve"> de ellas.</w:t>
+        <w:t>quiero dejar en claro que considero la transición a lo digital inevitable. El reto que se plantea debe ser afrontado, o de otra manera no sé podrá competir con aquellos que si estén dispuestos a tomarlo</w:t>
+      </w:r>
+      <w:r>
+        <w:rPr>
+          <w:rFonts w:ascii="Arial" w:hAnsi="Arial" w:cs="Arial"/>
+          <w:sz w:val="24"/>
+          <w:szCs w:val="24"/>
+        </w:rPr>
+        <w:t>.</w:t>
+      </w:r>
+      <w:r>
+        <w:rPr>
+          <w:rFonts w:ascii="Arial" w:hAnsi="Arial" w:cs="Arial"/>
+          <w:sz w:val="24"/>
+          <w:szCs w:val="24"/>
+        </w:rPr>
+        <w:t xml:space="preserve"> No espere más e incorpore estas nuevas tecnologías a su empresa</w:t>
+      </w:r>
+      <w:r>
+        <w:rPr>
+          <w:rFonts w:ascii="Arial" w:hAnsi="Arial" w:cs="Arial"/>
+          <w:sz w:val="24"/>
+          <w:szCs w:val="24"/>
+        </w:rPr>
+        <w:t xml:space="preserve">, </w:t>
+      </w:r>
+      <w:r>
+        <w:rPr>
+          <w:rFonts w:ascii="Arial" w:hAnsi="Arial" w:cs="Arial"/>
+          <w:sz w:val="24"/>
+          <w:szCs w:val="24"/>
+        </w:rPr>
+        <w:t>negocio</w:t>
+      </w:r>
+      <w:r>
+        <w:rPr>
+          <w:rFonts w:ascii="Arial" w:hAnsi="Arial" w:cs="Arial"/>
+          <w:sz w:val="24"/>
+          <w:szCs w:val="24"/>
+        </w:rPr>
+        <w:t xml:space="preserve"> o </w:t>
+      </w:r>
+      <w:r>
+        <w:rPr>
+          <w:rFonts w:ascii="Arial" w:hAnsi="Arial" w:cs="Arial"/>
+          <w:sz w:val="24"/>
+          <w:szCs w:val="24"/>
+        </w:rPr>
+        <w:t>lista de habilidad</w:t>
       </w:r>
       <w:bookmarkStart w:id="0" w:name="_GoBack"/>
       <w:bookmarkEnd w:id="0"/>
-    </w:p>
-    <w:p>
-      <w:pPr>
-        <w:spacing w:line="480" w:lineRule="auto"/>
-        <w:ind w:firstLine="708"/>
-        <w:rPr>
-          <w:rFonts w:ascii="Arial" w:hAnsi="Arial" w:cs="Arial"/>
-          <w:sz w:val="24"/>
-          <w:szCs w:val="24"/>
-        </w:rPr>
-      </w:pPr>
+      <w:r>
+        <w:rPr>
+          <w:rFonts w:ascii="Arial" w:hAnsi="Arial" w:cs="Arial"/>
+          <w:sz w:val="24"/>
+          <w:szCs w:val="24"/>
+        </w:rPr>
+        <w:t>es</w:t>
+      </w:r>
+      <w:r>
+        <w:rPr>
+          <w:rFonts w:ascii="Arial" w:hAnsi="Arial" w:cs="Arial"/>
+          <w:sz w:val="24"/>
+          <w:szCs w:val="24"/>
+        </w:rPr>
+        <w:t xml:space="preserve">. </w:t>
+      </w:r>
     </w:p>
     <w:sectPr>
       <w:footerReference w:type="default" r:id="rId7"/>
@@ -1646,7 +1774,6 @@
   <w:style w:type="character" w:default="1" w:styleId="Fuentedeprrafopredeter">
     <w:name w:val="Default Paragraph Font"/>
     <w:uiPriority w:val="1"/>
-    <w:semiHidden/>
     <w:unhideWhenUsed/>
   </w:style>
   <w:style w:type="table" w:default="1" w:styleId="Tablanormal">

</xml_diff>